<commit_message>
Added Tour of Heroes
</commit_message>
<xml_diff>
--- a/Labs#1 - Unit & Integration Tests/1 - Unit & Integration Test Lab#1.docx
+++ b/Labs#1 - Unit & Integration Tests/1 - Unit & Integration Test Lab#1.docx
@@ -615,8 +615,14 @@
         </w:rPr>
         <w:t>/TourOfHeroes</w:t>
       </w:r>
-      <w:bookmarkStart w:id="0" w:name="_GoBack"/>
-      <w:bookmarkEnd w:id="0"/>
+      <w:r>
+        <w:rPr>
+          <w:rStyle w:val="Hyperlink"/>
+          <w:color w:val="auto"/>
+          <w:u w:val="none"/>
+        </w:rPr>
+        <w:t>App/</w:t>
+      </w:r>
     </w:p>
     <w:p>
       <w:pPr>
@@ -3948,6 +3954,27 @@
       </w:pPr>
       <w:r>
         <w:lastRenderedPageBreak/>
+        <w:t xml:space="preserve">Tasks 1.3: </w:t>
+      </w:r>
+      <w:r>
+        <w:t xml:space="preserve">Parameterising value-based </w:t>
+      </w:r>
+      <w:bookmarkStart w:id="0" w:name="_GoBack"/>
+      <w:bookmarkEnd w:id="0"/>
+      <w:r>
+        <w:t>tests</w:t>
+      </w:r>
+    </w:p>
+    <w:p>
+      <w:pPr>
+        <w:pStyle w:val="Heading4"/>
+      </w:pPr>
+    </w:p>
+    <w:p>
+      <w:pPr>
+        <w:pStyle w:val="Heading4"/>
+      </w:pPr>
+      <w:r>
         <w:t>Ta</w:t>
       </w:r>
       <w:r>

</xml_diff>

<commit_message>
labs doc for isolated test exercises
</commit_message>
<xml_diff>
--- a/Labs#1 - Unit & Integration Tests/1 - Unit & Integration Test Lab#1.docx
+++ b/Labs#1 - Unit & Integration Tests/1 - Unit & Integration Test Lab#1.docx
@@ -652,15 +652,7 @@
           <w:color w:val="auto"/>
           <w:u w:val="none"/>
         </w:rPr>
-        <w:t xml:space="preserve">npm </w:t>
-      </w:r>
-      <w:r>
-        <w:rPr>
-          <w:rStyle w:val="Hyperlink"/>
-          <w:color w:val="auto"/>
-          <w:u w:val="none"/>
-        </w:rPr>
-        <w:t>start</w:t>
+        <w:t>npm start</w:t>
       </w:r>
     </w:p>
     <w:p>
@@ -739,47 +731,39 @@
           <w:color w:val="auto"/>
           <w:u w:val="none"/>
         </w:rPr>
-        <w:t xml:space="preserve">npm </w:t>
-      </w:r>
+        <w:t>npm stop</w:t>
+      </w:r>
+    </w:p>
+    <w:p>
+      <w:r>
+        <w:t xml:space="preserve">We can </w:t>
+      </w:r>
+      <w:r>
+        <w:t xml:space="preserve">now </w:t>
+      </w:r>
+      <w:r>
+        <w:t xml:space="preserve">open </w:t>
+      </w:r>
+      <w:r>
+        <w:t>V</w:t>
+      </w:r>
+      <w:r>
+        <w:t>isual studio from</w:t>
+      </w:r>
+      <w:r>
+        <w:t xml:space="preserve"> the command line </w:t>
+      </w:r>
+    </w:p>
+    <w:p>
+      <w:pPr>
+        <w:pStyle w:val="Code"/>
+      </w:pPr>
       <w:r>
         <w:rPr>
           <w:rStyle w:val="Hyperlink"/>
           <w:color w:val="auto"/>
           <w:u w:val="none"/>
         </w:rPr>
-        <w:t>stop</w:t>
-      </w:r>
-    </w:p>
-    <w:p>
-      <w:r>
-        <w:t xml:space="preserve">We can </w:t>
-      </w:r>
-      <w:r>
-        <w:t xml:space="preserve">now </w:t>
-      </w:r>
-      <w:r>
-        <w:t xml:space="preserve">open </w:t>
-      </w:r>
-      <w:r>
-        <w:t>V</w:t>
-      </w:r>
-      <w:r>
-        <w:t>isual studio from</w:t>
-      </w:r>
-      <w:r>
-        <w:t xml:space="preserve"> the command line </w:t>
-      </w:r>
-    </w:p>
-    <w:p>
-      <w:pPr>
-        <w:pStyle w:val="Code"/>
-      </w:pPr>
-      <w:r>
-        <w:rPr>
-          <w:rStyle w:val="Hyperlink"/>
-          <w:color w:val="auto"/>
-          <w:u w:val="none"/>
-        </w:rPr>
         <w:t>code .</w:t>
       </w:r>
     </w:p>
@@ -858,23 +842,7 @@
           <w:color w:val="000000"/>
           <w:lang w:eastAsia="en-GB"/>
         </w:rPr>
-        <w:t xml:space="preserve"> testing it is common to use objects that look and behave like their production equivalents but are </w:t>
-      </w:r>
-      <w:r>
-        <w:rPr>
-          <w:rFonts w:ascii="Calibri" w:eastAsia="Times New Roman" w:hAnsi="Calibri" w:cs="Calibri"/>
-          <w:color w:val="000000"/>
-          <w:lang w:eastAsia="en-GB"/>
-        </w:rPr>
-        <w:t>simplified</w:t>
-      </w:r>
-      <w:r>
-        <w:rPr>
-          <w:rFonts w:ascii="Calibri" w:eastAsia="Times New Roman" w:hAnsi="Calibri" w:cs="Calibri"/>
-          <w:color w:val="000000"/>
-          <w:lang w:eastAsia="en-GB"/>
-        </w:rPr>
-        <w:t>. This reduces complexity, allows to verify code independently from the rest of the system and sometimes it is even necessary to execute self</w:t>
+        <w:t xml:space="preserve"> testing it is common to use objects that look and behave like their production equivalents but are simplified. This reduces complexity, allows to verify code independently from the rest of the system and sometimes it is even necessary to execute self</w:t>
       </w:r>
       <w:r>
         <w:rPr>
@@ -1334,10 +1302,7 @@
         <w:t xml:space="preserve">plumbing </w:t>
       </w:r>
       <w:r>
-        <w:t>and focus on verifying that the</w:t>
-      </w:r>
-      <w:r>
-        <w:t xml:space="preserve"> transform method returns the value </w:t>
+        <w:t xml:space="preserve">and focus on verifying that the transform method returns the value </w:t>
       </w:r>
       <w:r>
         <w:t xml:space="preserve">concatenated </w:t>
@@ -2638,10 +2603,7 @@
         <w:t xml:space="preserve">section </w:t>
       </w:r>
       <w:r>
-        <w:t xml:space="preserve">we </w:t>
-      </w:r>
-      <w:r>
-        <w:t xml:space="preserve">create an instance of our </w:t>
+        <w:t xml:space="preserve">we create an instance of our </w:t>
       </w:r>
       <w:r>
         <w:rPr>
@@ -3047,10 +3009,7 @@
         <w:t>2</w:t>
       </w:r>
       <w:r>
-        <w:t xml:space="preserve">: </w:t>
-      </w:r>
-      <w:r>
-        <w:t>Running our first value-based unit test</w:t>
+        <w:t>: Running our first value-based unit test</w:t>
       </w:r>
     </w:p>
     <w:p>
@@ -3740,15 +3699,7 @@
           <w:color w:val="auto"/>
           <w:u w:val="none"/>
         </w:rPr>
-        <w:t xml:space="preserve">npm </w:t>
-      </w:r>
-      <w:r>
-        <w:rPr>
-          <w:rStyle w:val="Hyperlink"/>
-          <w:color w:val="auto"/>
-          <w:u w:val="none"/>
-        </w:rPr>
-        <w:t xml:space="preserve">test </w:t>
+        <w:t xml:space="preserve">npm test </w:t>
       </w:r>
     </w:p>
     <w:p>
@@ -3954,17 +3905,1201 @@
       </w:pPr>
       <w:r>
         <w:lastRenderedPageBreak/>
-        <w:t xml:space="preserve">Tasks 1.3: </w:t>
-      </w:r>
-      <w:r>
-        <w:t xml:space="preserve">Parameterising value-based </w:t>
+        <w:t>Tasks 1.3: Parameterising value-based tests</w:t>
+      </w:r>
+    </w:p>
+    <w:p>
+      <w:pPr>
+        <w:rPr>
+          <w:sz w:val="10"/>
+          <w:szCs w:val="10"/>
+        </w:rPr>
+      </w:pPr>
+    </w:p>
+    <w:p>
+      <w:r>
+        <w:t>Writing unit tests is all about covering all execution path</w:t>
+      </w:r>
+      <w:r>
+        <w:t xml:space="preserve">. We need to other tests to verify all outcome. It will be </w:t>
+      </w:r>
+      <w:r>
+        <w:t xml:space="preserve">easily </w:t>
+      </w:r>
+      <w:r>
+        <w:t xml:space="preserve">to </w:t>
+      </w:r>
+      <w:r>
+        <w:t>duplicate the test we wrote previously</w:t>
+      </w:r>
+      <w:r>
+        <w:t xml:space="preserve"> for strength value less than 10 or more than 19 </w:t>
+      </w:r>
+      <w:r>
+        <w:t xml:space="preserve">but we could take advantage of the </w:t>
+      </w:r>
+      <w:r>
+        <w:t>language feature to parameterise the test to verify the 3 scenarios</w:t>
       </w:r>
       <w:bookmarkStart w:id="0" w:name="_GoBack"/>
       <w:bookmarkEnd w:id="0"/>
-      <w:r>
-        <w:t>tests</w:t>
-      </w:r>
-    </w:p>
+    </w:p>
+    <w:p>
+      <w:pPr>
+        <w:pStyle w:val="ListParagraph"/>
+        <w:numPr>
+          <w:ilvl w:val="0"/>
+          <w:numId w:val="48"/>
+        </w:numPr>
+      </w:pPr>
+      <w:r>
+        <w:t>Create an array of parameters that will expose 2 properties, the input strength and the expected result</w:t>
+      </w:r>
+    </w:p>
+    <w:p>
+      <w:pPr>
+        <w:shd w:val="clear" w:color="auto" w:fill="1E1E1E"/>
+        <w:spacing w:after="0" w:line="285" w:lineRule="atLeast"/>
+        <w:ind w:left="720"/>
+        <w:rPr>
+          <w:rFonts w:ascii="Consolas" w:eastAsia="Times New Roman" w:hAnsi="Consolas" w:cs="Times New Roman"/>
+          <w:color w:val="D4D4D4"/>
+          <w:sz w:val="21"/>
+          <w:szCs w:val="21"/>
+          <w:lang w:eastAsia="en-GB"/>
+        </w:rPr>
+      </w:pPr>
+      <w:r>
+        <w:rPr>
+          <w:rFonts w:ascii="Consolas" w:eastAsia="Times New Roman" w:hAnsi="Consolas" w:cs="Times New Roman"/>
+          <w:color w:val="569CD6"/>
+          <w:sz w:val="21"/>
+          <w:szCs w:val="21"/>
+          <w:lang w:eastAsia="en-GB"/>
+        </w:rPr>
+        <w:t>const</w:t>
+      </w:r>
+      <w:r>
+        <w:rPr>
+          <w:rFonts w:ascii="Consolas" w:eastAsia="Times New Roman" w:hAnsi="Consolas" w:cs="Times New Roman"/>
+          <w:color w:val="D4D4D4"/>
+          <w:sz w:val="21"/>
+          <w:szCs w:val="21"/>
+          <w:lang w:eastAsia="en-GB"/>
+        </w:rPr>
+        <w:t xml:space="preserve"> </w:t>
+      </w:r>
+      <w:r>
+        <w:rPr>
+          <w:rFonts w:ascii="Consolas" w:eastAsia="Times New Roman" w:hAnsi="Consolas" w:cs="Times New Roman"/>
+          <w:color w:val="9CDCFE"/>
+          <w:sz w:val="21"/>
+          <w:szCs w:val="21"/>
+          <w:lang w:eastAsia="en-GB"/>
+        </w:rPr>
+        <w:t>testCases</w:t>
+      </w:r>
+      <w:r>
+        <w:rPr>
+          <w:rFonts w:ascii="Consolas" w:eastAsia="Times New Roman" w:hAnsi="Consolas" w:cs="Times New Roman"/>
+          <w:color w:val="D4D4D4"/>
+          <w:sz w:val="21"/>
+          <w:szCs w:val="21"/>
+          <w:lang w:eastAsia="en-GB"/>
+        </w:rPr>
+        <w:t xml:space="preserve"> = [</w:t>
+      </w:r>
+    </w:p>
+    <w:p>
+      <w:pPr>
+        <w:shd w:val="clear" w:color="auto" w:fill="1E1E1E"/>
+        <w:spacing w:after="0" w:line="285" w:lineRule="atLeast"/>
+        <w:ind w:left="720"/>
+        <w:rPr>
+          <w:rFonts w:ascii="Consolas" w:eastAsia="Times New Roman" w:hAnsi="Consolas" w:cs="Times New Roman"/>
+          <w:color w:val="D4D4D4"/>
+          <w:sz w:val="21"/>
+          <w:szCs w:val="21"/>
+          <w:lang w:eastAsia="en-GB"/>
+        </w:rPr>
+      </w:pPr>
+      <w:r>
+        <w:rPr>
+          <w:rFonts w:ascii="Consolas" w:eastAsia="Times New Roman" w:hAnsi="Consolas" w:cs="Times New Roman"/>
+          <w:color w:val="D4D4D4"/>
+          <w:sz w:val="21"/>
+          <w:szCs w:val="21"/>
+          <w:lang w:eastAsia="en-GB"/>
+        </w:rPr>
+        <w:t xml:space="preserve">    {</w:t>
+      </w:r>
+      <w:r>
+        <w:rPr>
+          <w:rFonts w:ascii="Consolas" w:eastAsia="Times New Roman" w:hAnsi="Consolas" w:cs="Times New Roman"/>
+          <w:color w:val="9CDCFE"/>
+          <w:sz w:val="21"/>
+          <w:szCs w:val="21"/>
+          <w:lang w:eastAsia="en-GB"/>
+        </w:rPr>
+        <w:t>strength:</w:t>
+      </w:r>
+      <w:r>
+        <w:rPr>
+          <w:rFonts w:ascii="Consolas" w:eastAsia="Times New Roman" w:hAnsi="Consolas" w:cs="Times New Roman"/>
+          <w:color w:val="D4D4D4"/>
+          <w:sz w:val="21"/>
+          <w:szCs w:val="21"/>
+          <w:lang w:eastAsia="en-GB"/>
+        </w:rPr>
+        <w:t xml:space="preserve"> </w:t>
+      </w:r>
+      <w:r>
+        <w:rPr>
+          <w:rFonts w:ascii="Consolas" w:eastAsia="Times New Roman" w:hAnsi="Consolas" w:cs="Times New Roman"/>
+          <w:color w:val="B5CEA8"/>
+          <w:sz w:val="21"/>
+          <w:szCs w:val="21"/>
+          <w:lang w:eastAsia="en-GB"/>
+        </w:rPr>
+        <w:t>1</w:t>
+      </w:r>
+      <w:r>
+        <w:rPr>
+          <w:rFonts w:ascii="Consolas" w:eastAsia="Times New Roman" w:hAnsi="Consolas" w:cs="Times New Roman"/>
+          <w:color w:val="D4D4D4"/>
+          <w:sz w:val="21"/>
+          <w:szCs w:val="21"/>
+          <w:lang w:eastAsia="en-GB"/>
+        </w:rPr>
+        <w:t xml:space="preserve">, </w:t>
+      </w:r>
+      <w:r>
+        <w:rPr>
+          <w:rFonts w:ascii="Consolas" w:eastAsia="Times New Roman" w:hAnsi="Consolas" w:cs="Times New Roman"/>
+          <w:color w:val="9CDCFE"/>
+          <w:sz w:val="21"/>
+          <w:szCs w:val="21"/>
+          <w:lang w:eastAsia="en-GB"/>
+        </w:rPr>
+        <w:t>expected:</w:t>
+      </w:r>
+      <w:r>
+        <w:rPr>
+          <w:rFonts w:ascii="Consolas" w:eastAsia="Times New Roman" w:hAnsi="Consolas" w:cs="Times New Roman"/>
+          <w:color w:val="D4D4D4"/>
+          <w:sz w:val="21"/>
+          <w:szCs w:val="21"/>
+          <w:lang w:eastAsia="en-GB"/>
+        </w:rPr>
+        <w:t xml:space="preserve"> </w:t>
+      </w:r>
+      <w:r>
+        <w:rPr>
+          <w:rFonts w:ascii="Consolas" w:eastAsia="Times New Roman" w:hAnsi="Consolas" w:cs="Times New Roman"/>
+          <w:color w:val="CE9178"/>
+          <w:sz w:val="21"/>
+          <w:szCs w:val="21"/>
+          <w:lang w:eastAsia="en-GB"/>
+        </w:rPr>
+        <w:t>'1 (weak)'</w:t>
+      </w:r>
+      <w:r>
+        <w:rPr>
+          <w:rFonts w:ascii="Consolas" w:eastAsia="Times New Roman" w:hAnsi="Consolas" w:cs="Times New Roman"/>
+          <w:color w:val="D4D4D4"/>
+          <w:sz w:val="21"/>
+          <w:szCs w:val="21"/>
+          <w:lang w:eastAsia="en-GB"/>
+        </w:rPr>
+        <w:t>},</w:t>
+      </w:r>
+    </w:p>
+    <w:p>
+      <w:pPr>
+        <w:shd w:val="clear" w:color="auto" w:fill="1E1E1E"/>
+        <w:spacing w:after="0" w:line="285" w:lineRule="atLeast"/>
+        <w:ind w:left="720"/>
+        <w:rPr>
+          <w:rFonts w:ascii="Consolas" w:eastAsia="Times New Roman" w:hAnsi="Consolas" w:cs="Times New Roman"/>
+          <w:color w:val="D4D4D4"/>
+          <w:sz w:val="21"/>
+          <w:szCs w:val="21"/>
+          <w:lang w:eastAsia="en-GB"/>
+        </w:rPr>
+      </w:pPr>
+      <w:r>
+        <w:rPr>
+          <w:rFonts w:ascii="Consolas" w:eastAsia="Times New Roman" w:hAnsi="Consolas" w:cs="Times New Roman"/>
+          <w:color w:val="D4D4D4"/>
+          <w:sz w:val="21"/>
+          <w:szCs w:val="21"/>
+          <w:lang w:eastAsia="en-GB"/>
+        </w:rPr>
+        <w:t xml:space="preserve">    {</w:t>
+      </w:r>
+      <w:r>
+        <w:rPr>
+          <w:rFonts w:ascii="Consolas" w:eastAsia="Times New Roman" w:hAnsi="Consolas" w:cs="Times New Roman"/>
+          <w:color w:val="9CDCFE"/>
+          <w:sz w:val="21"/>
+          <w:szCs w:val="21"/>
+          <w:lang w:eastAsia="en-GB"/>
+        </w:rPr>
+        <w:t>strength:</w:t>
+      </w:r>
+      <w:r>
+        <w:rPr>
+          <w:rFonts w:ascii="Consolas" w:eastAsia="Times New Roman" w:hAnsi="Consolas" w:cs="Times New Roman"/>
+          <w:color w:val="D4D4D4"/>
+          <w:sz w:val="21"/>
+          <w:szCs w:val="21"/>
+          <w:lang w:eastAsia="en-GB"/>
+        </w:rPr>
+        <w:t xml:space="preserve"> </w:t>
+      </w:r>
+      <w:r>
+        <w:rPr>
+          <w:rFonts w:ascii="Consolas" w:eastAsia="Times New Roman" w:hAnsi="Consolas" w:cs="Times New Roman"/>
+          <w:color w:val="B5CEA8"/>
+          <w:sz w:val="21"/>
+          <w:szCs w:val="21"/>
+          <w:lang w:eastAsia="en-GB"/>
+        </w:rPr>
+        <w:t>10</w:t>
+      </w:r>
+      <w:r>
+        <w:rPr>
+          <w:rFonts w:ascii="Consolas" w:eastAsia="Times New Roman" w:hAnsi="Consolas" w:cs="Times New Roman"/>
+          <w:color w:val="D4D4D4"/>
+          <w:sz w:val="21"/>
+          <w:szCs w:val="21"/>
+          <w:lang w:eastAsia="en-GB"/>
+        </w:rPr>
+        <w:t xml:space="preserve">, </w:t>
+      </w:r>
+      <w:r>
+        <w:rPr>
+          <w:rFonts w:ascii="Consolas" w:eastAsia="Times New Roman" w:hAnsi="Consolas" w:cs="Times New Roman"/>
+          <w:color w:val="9CDCFE"/>
+          <w:sz w:val="21"/>
+          <w:szCs w:val="21"/>
+          <w:lang w:eastAsia="en-GB"/>
+        </w:rPr>
+        <w:t>expected:</w:t>
+      </w:r>
+      <w:r>
+        <w:rPr>
+          <w:rFonts w:ascii="Consolas" w:eastAsia="Times New Roman" w:hAnsi="Consolas" w:cs="Times New Roman"/>
+          <w:color w:val="D4D4D4"/>
+          <w:sz w:val="21"/>
+          <w:szCs w:val="21"/>
+          <w:lang w:eastAsia="en-GB"/>
+        </w:rPr>
+        <w:t xml:space="preserve"> </w:t>
+      </w:r>
+      <w:r>
+        <w:rPr>
+          <w:rFonts w:ascii="Consolas" w:eastAsia="Times New Roman" w:hAnsi="Consolas" w:cs="Times New Roman"/>
+          <w:color w:val="CE9178"/>
+          <w:sz w:val="21"/>
+          <w:szCs w:val="21"/>
+          <w:lang w:eastAsia="en-GB"/>
+        </w:rPr>
+        <w:t>'10 (strong)'</w:t>
+      </w:r>
+      <w:r>
+        <w:rPr>
+          <w:rFonts w:ascii="Consolas" w:eastAsia="Times New Roman" w:hAnsi="Consolas" w:cs="Times New Roman"/>
+          <w:color w:val="D4D4D4"/>
+          <w:sz w:val="21"/>
+          <w:szCs w:val="21"/>
+          <w:lang w:eastAsia="en-GB"/>
+        </w:rPr>
+        <w:t>},</w:t>
+      </w:r>
+    </w:p>
+    <w:p>
+      <w:pPr>
+        <w:shd w:val="clear" w:color="auto" w:fill="1E1E1E"/>
+        <w:spacing w:after="0" w:line="285" w:lineRule="atLeast"/>
+        <w:ind w:left="720"/>
+        <w:rPr>
+          <w:rFonts w:ascii="Consolas" w:eastAsia="Times New Roman" w:hAnsi="Consolas" w:cs="Times New Roman"/>
+          <w:color w:val="D4D4D4"/>
+          <w:sz w:val="21"/>
+          <w:szCs w:val="21"/>
+          <w:lang w:eastAsia="en-GB"/>
+        </w:rPr>
+      </w:pPr>
+      <w:r>
+        <w:rPr>
+          <w:rFonts w:ascii="Consolas" w:eastAsia="Times New Roman" w:hAnsi="Consolas" w:cs="Times New Roman"/>
+          <w:color w:val="D4D4D4"/>
+          <w:sz w:val="21"/>
+          <w:szCs w:val="21"/>
+          <w:lang w:eastAsia="en-GB"/>
+        </w:rPr>
+        <w:t xml:space="preserve">    {</w:t>
+      </w:r>
+      <w:r>
+        <w:rPr>
+          <w:rFonts w:ascii="Consolas" w:eastAsia="Times New Roman" w:hAnsi="Consolas" w:cs="Times New Roman"/>
+          <w:color w:val="9CDCFE"/>
+          <w:sz w:val="21"/>
+          <w:szCs w:val="21"/>
+          <w:lang w:eastAsia="en-GB"/>
+        </w:rPr>
+        <w:t>strength:</w:t>
+      </w:r>
+      <w:r>
+        <w:rPr>
+          <w:rFonts w:ascii="Consolas" w:eastAsia="Times New Roman" w:hAnsi="Consolas" w:cs="Times New Roman"/>
+          <w:color w:val="D4D4D4"/>
+          <w:sz w:val="21"/>
+          <w:szCs w:val="21"/>
+          <w:lang w:eastAsia="en-GB"/>
+        </w:rPr>
+        <w:t xml:space="preserve"> </w:t>
+      </w:r>
+      <w:r>
+        <w:rPr>
+          <w:rFonts w:ascii="Consolas" w:eastAsia="Times New Roman" w:hAnsi="Consolas" w:cs="Times New Roman"/>
+          <w:color w:val="B5CEA8"/>
+          <w:sz w:val="21"/>
+          <w:szCs w:val="21"/>
+          <w:lang w:eastAsia="en-GB"/>
+        </w:rPr>
+        <w:t>100</w:t>
+      </w:r>
+      <w:r>
+        <w:rPr>
+          <w:rFonts w:ascii="Consolas" w:eastAsia="Times New Roman" w:hAnsi="Consolas" w:cs="Times New Roman"/>
+          <w:color w:val="D4D4D4"/>
+          <w:sz w:val="21"/>
+          <w:szCs w:val="21"/>
+          <w:lang w:eastAsia="en-GB"/>
+        </w:rPr>
+        <w:t xml:space="preserve">, </w:t>
+      </w:r>
+      <w:r>
+        <w:rPr>
+          <w:rFonts w:ascii="Consolas" w:eastAsia="Times New Roman" w:hAnsi="Consolas" w:cs="Times New Roman"/>
+          <w:color w:val="9CDCFE"/>
+          <w:sz w:val="21"/>
+          <w:szCs w:val="21"/>
+          <w:lang w:eastAsia="en-GB"/>
+        </w:rPr>
+        <w:t>expected</w:t>
+      </w:r>
+      <w:r>
+        <w:rPr>
+          <w:rFonts w:ascii="Consolas" w:eastAsia="Times New Roman" w:hAnsi="Consolas" w:cs="Times New Roman"/>
+          <w:color w:val="D4D4D4"/>
+          <w:sz w:val="21"/>
+          <w:szCs w:val="21"/>
+          <w:lang w:eastAsia="en-GB"/>
+        </w:rPr>
+        <w:t xml:space="preserve"> </w:t>
+      </w:r>
+      <w:r>
+        <w:rPr>
+          <w:rFonts w:ascii="Consolas" w:eastAsia="Times New Roman" w:hAnsi="Consolas" w:cs="Times New Roman"/>
+          <w:color w:val="CE9178"/>
+          <w:sz w:val="21"/>
+          <w:szCs w:val="21"/>
+          <w:lang w:eastAsia="en-GB"/>
+        </w:rPr>
+        <w:t>'100 (unbelievable)'</w:t>
+      </w:r>
+      <w:r>
+        <w:rPr>
+          <w:rFonts w:ascii="Consolas" w:eastAsia="Times New Roman" w:hAnsi="Consolas" w:cs="Times New Roman"/>
+          <w:color w:val="D4D4D4"/>
+          <w:sz w:val="21"/>
+          <w:szCs w:val="21"/>
+          <w:lang w:eastAsia="en-GB"/>
+        </w:rPr>
+        <w:t>},</w:t>
+      </w:r>
+    </w:p>
+    <w:p>
+      <w:pPr>
+        <w:shd w:val="clear" w:color="auto" w:fill="1E1E1E"/>
+        <w:spacing w:after="0" w:line="285" w:lineRule="atLeast"/>
+        <w:ind w:left="720"/>
+        <w:rPr>
+          <w:rFonts w:ascii="Consolas" w:eastAsia="Times New Roman" w:hAnsi="Consolas" w:cs="Times New Roman"/>
+          <w:color w:val="D4D4D4"/>
+          <w:sz w:val="21"/>
+          <w:szCs w:val="21"/>
+          <w:lang w:eastAsia="en-GB"/>
+        </w:rPr>
+      </w:pPr>
+      <w:r>
+        <w:rPr>
+          <w:rFonts w:ascii="Consolas" w:eastAsia="Times New Roman" w:hAnsi="Consolas" w:cs="Times New Roman"/>
+          <w:color w:val="D4D4D4"/>
+          <w:sz w:val="21"/>
+          <w:szCs w:val="21"/>
+          <w:lang w:eastAsia="en-GB"/>
+        </w:rPr>
+        <w:t xml:space="preserve">  ];</w:t>
+      </w:r>
+    </w:p>
+    <w:p>
+      <w:pPr>
+        <w:pStyle w:val="ListParagraph"/>
+      </w:pPr>
+    </w:p>
+    <w:p>
+      <w:pPr>
+        <w:pStyle w:val="ListParagraph"/>
+        <w:numPr>
+          <w:ilvl w:val="0"/>
+          <w:numId w:val="48"/>
+        </w:numPr>
+      </w:pPr>
+      <w:r>
+        <w:t>Wrap up the it function using ES6 foreach to iterate through the parameters using strength and  expected result to parameterise the test.</w:t>
+      </w:r>
+    </w:p>
+    <w:p>
+      <w:pPr>
+        <w:shd w:val="clear" w:color="auto" w:fill="1E1E1E"/>
+        <w:spacing w:after="0" w:line="285" w:lineRule="atLeast"/>
+        <w:ind w:left="720"/>
+        <w:rPr>
+          <w:rFonts w:ascii="Consolas" w:eastAsia="Times New Roman" w:hAnsi="Consolas" w:cs="Times New Roman"/>
+          <w:color w:val="D4D4D4"/>
+          <w:sz w:val="21"/>
+          <w:szCs w:val="21"/>
+          <w:lang w:eastAsia="en-GB"/>
+        </w:rPr>
+      </w:pPr>
+      <w:r>
+        <w:rPr>
+          <w:rFonts w:ascii="Consolas" w:eastAsia="Times New Roman" w:hAnsi="Consolas" w:cs="Times New Roman"/>
+          <w:color w:val="9CDCFE"/>
+          <w:sz w:val="21"/>
+          <w:szCs w:val="21"/>
+          <w:lang w:eastAsia="en-GB"/>
+        </w:rPr>
+        <w:t>testCases</w:t>
+      </w:r>
+      <w:r>
+        <w:rPr>
+          <w:rFonts w:ascii="Consolas" w:eastAsia="Times New Roman" w:hAnsi="Consolas" w:cs="Times New Roman"/>
+          <w:color w:val="D4D4D4"/>
+          <w:sz w:val="21"/>
+          <w:szCs w:val="21"/>
+          <w:lang w:eastAsia="en-GB"/>
+        </w:rPr>
+        <w:t>.</w:t>
+      </w:r>
+      <w:r>
+        <w:rPr>
+          <w:rFonts w:ascii="Consolas" w:eastAsia="Times New Roman" w:hAnsi="Consolas" w:cs="Times New Roman"/>
+          <w:color w:val="DCDCAA"/>
+          <w:sz w:val="21"/>
+          <w:szCs w:val="21"/>
+          <w:lang w:eastAsia="en-GB"/>
+        </w:rPr>
+        <w:t>forEach</w:t>
+      </w:r>
+      <w:r>
+        <w:rPr>
+          <w:rFonts w:ascii="Consolas" w:eastAsia="Times New Roman" w:hAnsi="Consolas" w:cs="Times New Roman"/>
+          <w:color w:val="D4D4D4"/>
+          <w:sz w:val="21"/>
+          <w:szCs w:val="21"/>
+          <w:lang w:eastAsia="en-GB"/>
+        </w:rPr>
+        <w:t>(({</w:t>
+      </w:r>
+      <w:r>
+        <w:rPr>
+          <w:rFonts w:ascii="Consolas" w:eastAsia="Times New Roman" w:hAnsi="Consolas" w:cs="Times New Roman"/>
+          <w:color w:val="9CDCFE"/>
+          <w:sz w:val="21"/>
+          <w:szCs w:val="21"/>
+          <w:lang w:eastAsia="en-GB"/>
+        </w:rPr>
+        <w:t>strength</w:t>
+      </w:r>
+      <w:r>
+        <w:rPr>
+          <w:rFonts w:ascii="Consolas" w:eastAsia="Times New Roman" w:hAnsi="Consolas" w:cs="Times New Roman"/>
+          <w:color w:val="D4D4D4"/>
+          <w:sz w:val="21"/>
+          <w:szCs w:val="21"/>
+          <w:lang w:eastAsia="en-GB"/>
+        </w:rPr>
+        <w:t xml:space="preserve">, </w:t>
+      </w:r>
+      <w:r>
+        <w:rPr>
+          <w:rFonts w:ascii="Consolas" w:eastAsia="Times New Roman" w:hAnsi="Consolas" w:cs="Times New Roman"/>
+          <w:color w:val="9CDCFE"/>
+          <w:sz w:val="21"/>
+          <w:szCs w:val="21"/>
+          <w:lang w:eastAsia="en-GB"/>
+        </w:rPr>
+        <w:t>expected</w:t>
+      </w:r>
+      <w:r>
+        <w:rPr>
+          <w:rFonts w:ascii="Consolas" w:eastAsia="Times New Roman" w:hAnsi="Consolas" w:cs="Times New Roman"/>
+          <w:color w:val="D4D4D4"/>
+          <w:sz w:val="21"/>
+          <w:szCs w:val="21"/>
+          <w:lang w:eastAsia="en-GB"/>
+        </w:rPr>
+        <w:t xml:space="preserve">}) </w:t>
+      </w:r>
+      <w:r>
+        <w:rPr>
+          <w:rFonts w:ascii="Consolas" w:eastAsia="Times New Roman" w:hAnsi="Consolas" w:cs="Times New Roman"/>
+          <w:color w:val="569CD6"/>
+          <w:sz w:val="21"/>
+          <w:szCs w:val="21"/>
+          <w:lang w:eastAsia="en-GB"/>
+        </w:rPr>
+        <w:t>=&gt;</w:t>
+      </w:r>
+      <w:r>
+        <w:rPr>
+          <w:rFonts w:ascii="Consolas" w:eastAsia="Times New Roman" w:hAnsi="Consolas" w:cs="Times New Roman"/>
+          <w:color w:val="D4D4D4"/>
+          <w:sz w:val="21"/>
+          <w:szCs w:val="21"/>
+          <w:lang w:eastAsia="en-GB"/>
+        </w:rPr>
+        <w:t xml:space="preserve"> {</w:t>
+      </w:r>
+    </w:p>
+    <w:p>
+      <w:pPr>
+        <w:shd w:val="clear" w:color="auto" w:fill="1E1E1E"/>
+        <w:spacing w:after="0" w:line="285" w:lineRule="atLeast"/>
+        <w:ind w:left="720"/>
+        <w:rPr>
+          <w:rFonts w:ascii="Consolas" w:eastAsia="Times New Roman" w:hAnsi="Consolas" w:cs="Times New Roman"/>
+          <w:color w:val="D4D4D4"/>
+          <w:sz w:val="21"/>
+          <w:szCs w:val="21"/>
+          <w:lang w:eastAsia="en-GB"/>
+        </w:rPr>
+      </w:pPr>
+      <w:r>
+        <w:rPr>
+          <w:rFonts w:ascii="Consolas" w:eastAsia="Times New Roman" w:hAnsi="Consolas" w:cs="Times New Roman"/>
+          <w:color w:val="D4D4D4"/>
+          <w:sz w:val="21"/>
+          <w:szCs w:val="21"/>
+          <w:lang w:eastAsia="en-GB"/>
+        </w:rPr>
+        <w:t xml:space="preserve">   </w:t>
+      </w:r>
+      <w:r>
+        <w:rPr>
+          <w:rFonts w:ascii="Consolas" w:eastAsia="Times New Roman" w:hAnsi="Consolas" w:cs="Times New Roman"/>
+          <w:color w:val="DCDCAA"/>
+          <w:sz w:val="21"/>
+          <w:szCs w:val="21"/>
+          <w:lang w:eastAsia="en-GB"/>
+        </w:rPr>
+        <w:t>it</w:t>
+      </w:r>
+      <w:r>
+        <w:rPr>
+          <w:rFonts w:ascii="Consolas" w:eastAsia="Times New Roman" w:hAnsi="Consolas" w:cs="Times New Roman"/>
+          <w:color w:val="D4D4D4"/>
+          <w:sz w:val="21"/>
+          <w:szCs w:val="21"/>
+          <w:lang w:eastAsia="en-GB"/>
+        </w:rPr>
+        <w:t>(</w:t>
+      </w:r>
+      <w:r>
+        <w:rPr>
+          <w:rFonts w:ascii="Consolas" w:eastAsia="Times New Roman" w:hAnsi="Consolas" w:cs="Times New Roman"/>
+          <w:color w:val="CE9178"/>
+          <w:sz w:val="21"/>
+          <w:szCs w:val="21"/>
+          <w:lang w:eastAsia="en-GB"/>
+        </w:rPr>
+        <w:t xml:space="preserve">`should display </w:t>
+      </w:r>
+      <w:r>
+        <w:rPr>
+          <w:rFonts w:ascii="Consolas" w:eastAsia="Times New Roman" w:hAnsi="Consolas" w:cs="Times New Roman"/>
+          <w:color w:val="569CD6"/>
+          <w:sz w:val="21"/>
+          <w:szCs w:val="21"/>
+          <w:lang w:eastAsia="en-GB"/>
+        </w:rPr>
+        <w:t>${</w:t>
+      </w:r>
+      <w:r>
+        <w:rPr>
+          <w:rFonts w:ascii="Consolas" w:eastAsia="Times New Roman" w:hAnsi="Consolas" w:cs="Times New Roman"/>
+          <w:color w:val="9CDCFE"/>
+          <w:sz w:val="21"/>
+          <w:szCs w:val="21"/>
+          <w:lang w:eastAsia="en-GB"/>
+        </w:rPr>
+        <w:t>expected</w:t>
+      </w:r>
+      <w:r>
+        <w:rPr>
+          <w:rFonts w:ascii="Consolas" w:eastAsia="Times New Roman" w:hAnsi="Consolas" w:cs="Times New Roman"/>
+          <w:color w:val="569CD6"/>
+          <w:sz w:val="21"/>
+          <w:szCs w:val="21"/>
+          <w:lang w:eastAsia="en-GB"/>
+        </w:rPr>
+        <w:t>}</w:t>
+      </w:r>
+      <w:r>
+        <w:rPr>
+          <w:rFonts w:ascii="Consolas" w:eastAsia="Times New Roman" w:hAnsi="Consolas" w:cs="Times New Roman"/>
+          <w:color w:val="CE9178"/>
+          <w:sz w:val="21"/>
+          <w:szCs w:val="21"/>
+          <w:lang w:eastAsia="en-GB"/>
+        </w:rPr>
+        <w:t xml:space="preserve"> when strength is </w:t>
+      </w:r>
+      <w:r>
+        <w:rPr>
+          <w:rFonts w:ascii="Consolas" w:eastAsia="Times New Roman" w:hAnsi="Consolas" w:cs="Times New Roman"/>
+          <w:color w:val="569CD6"/>
+          <w:sz w:val="21"/>
+          <w:szCs w:val="21"/>
+          <w:lang w:eastAsia="en-GB"/>
+        </w:rPr>
+        <w:t>${</w:t>
+      </w:r>
+      <w:r>
+        <w:rPr>
+          <w:rFonts w:ascii="Consolas" w:eastAsia="Times New Roman" w:hAnsi="Consolas" w:cs="Times New Roman"/>
+          <w:color w:val="9CDCFE"/>
+          <w:sz w:val="21"/>
+          <w:szCs w:val="21"/>
+          <w:lang w:eastAsia="en-GB"/>
+        </w:rPr>
+        <w:t>strength</w:t>
+      </w:r>
+      <w:r>
+        <w:rPr>
+          <w:rFonts w:ascii="Consolas" w:eastAsia="Times New Roman" w:hAnsi="Consolas" w:cs="Times New Roman"/>
+          <w:color w:val="569CD6"/>
+          <w:sz w:val="21"/>
+          <w:szCs w:val="21"/>
+          <w:lang w:eastAsia="en-GB"/>
+        </w:rPr>
+        <w:t>}</w:t>
+      </w:r>
+      <w:r>
+        <w:rPr>
+          <w:rFonts w:ascii="Consolas" w:eastAsia="Times New Roman" w:hAnsi="Consolas" w:cs="Times New Roman"/>
+          <w:color w:val="CE9178"/>
+          <w:sz w:val="21"/>
+          <w:szCs w:val="21"/>
+          <w:lang w:eastAsia="en-GB"/>
+        </w:rPr>
+        <w:t>`</w:t>
+      </w:r>
+      <w:r>
+        <w:rPr>
+          <w:rFonts w:ascii="Consolas" w:eastAsia="Times New Roman" w:hAnsi="Consolas" w:cs="Times New Roman"/>
+          <w:color w:val="D4D4D4"/>
+          <w:sz w:val="21"/>
+          <w:szCs w:val="21"/>
+          <w:lang w:eastAsia="en-GB"/>
+        </w:rPr>
+        <w:t xml:space="preserve">,() </w:t>
+      </w:r>
+      <w:r>
+        <w:rPr>
+          <w:rFonts w:ascii="Consolas" w:eastAsia="Times New Roman" w:hAnsi="Consolas" w:cs="Times New Roman"/>
+          <w:color w:val="569CD6"/>
+          <w:sz w:val="21"/>
+          <w:szCs w:val="21"/>
+          <w:lang w:eastAsia="en-GB"/>
+        </w:rPr>
+        <w:t>=&gt;</w:t>
+      </w:r>
+      <w:r>
+        <w:rPr>
+          <w:rFonts w:ascii="Consolas" w:eastAsia="Times New Roman" w:hAnsi="Consolas" w:cs="Times New Roman"/>
+          <w:color w:val="D4D4D4"/>
+          <w:sz w:val="21"/>
+          <w:szCs w:val="21"/>
+          <w:lang w:eastAsia="en-GB"/>
+        </w:rPr>
+        <w:t xml:space="preserve"> {</w:t>
+      </w:r>
+    </w:p>
+    <w:p>
+      <w:pPr>
+        <w:shd w:val="clear" w:color="auto" w:fill="1E1E1E"/>
+        <w:spacing w:after="0" w:line="285" w:lineRule="atLeast"/>
+        <w:ind w:left="720"/>
+        <w:rPr>
+          <w:rFonts w:ascii="Consolas" w:eastAsia="Times New Roman" w:hAnsi="Consolas" w:cs="Times New Roman"/>
+          <w:color w:val="D4D4D4"/>
+          <w:sz w:val="21"/>
+          <w:szCs w:val="21"/>
+          <w:lang w:eastAsia="en-GB"/>
+        </w:rPr>
+      </w:pPr>
+      <w:r>
+        <w:rPr>
+          <w:rFonts w:ascii="Consolas" w:eastAsia="Times New Roman" w:hAnsi="Consolas" w:cs="Times New Roman"/>
+          <w:color w:val="D4D4D4"/>
+          <w:sz w:val="21"/>
+          <w:szCs w:val="21"/>
+          <w:lang w:eastAsia="en-GB"/>
+        </w:rPr>
+        <w:t xml:space="preserve">      </w:t>
+      </w:r>
+      <w:r>
+        <w:rPr>
+          <w:rFonts w:ascii="Consolas" w:eastAsia="Times New Roman" w:hAnsi="Consolas" w:cs="Times New Roman"/>
+          <w:color w:val="6A9955"/>
+          <w:sz w:val="21"/>
+          <w:szCs w:val="21"/>
+          <w:lang w:eastAsia="en-GB"/>
+        </w:rPr>
+        <w:t>// Arrange</w:t>
+      </w:r>
+    </w:p>
+    <w:p>
+      <w:pPr>
+        <w:shd w:val="clear" w:color="auto" w:fill="1E1E1E"/>
+        <w:spacing w:after="0" w:line="285" w:lineRule="atLeast"/>
+        <w:ind w:left="720"/>
+        <w:rPr>
+          <w:rFonts w:ascii="Consolas" w:eastAsia="Times New Roman" w:hAnsi="Consolas" w:cs="Times New Roman"/>
+          <w:color w:val="D4D4D4"/>
+          <w:sz w:val="21"/>
+          <w:szCs w:val="21"/>
+          <w:lang w:eastAsia="en-GB"/>
+        </w:rPr>
+      </w:pPr>
+      <w:r>
+        <w:rPr>
+          <w:rFonts w:ascii="Consolas" w:eastAsia="Times New Roman" w:hAnsi="Consolas" w:cs="Times New Roman"/>
+          <w:color w:val="D4D4D4"/>
+          <w:sz w:val="21"/>
+          <w:szCs w:val="21"/>
+          <w:lang w:eastAsia="en-GB"/>
+        </w:rPr>
+        <w:t xml:space="preserve">      </w:t>
+      </w:r>
+      <w:r>
+        <w:rPr>
+          <w:rFonts w:ascii="Consolas" w:eastAsia="Times New Roman" w:hAnsi="Consolas" w:cs="Times New Roman"/>
+          <w:color w:val="569CD6"/>
+          <w:sz w:val="21"/>
+          <w:szCs w:val="21"/>
+          <w:lang w:eastAsia="en-GB"/>
+        </w:rPr>
+        <w:t>const</w:t>
+      </w:r>
+      <w:r>
+        <w:rPr>
+          <w:rFonts w:ascii="Consolas" w:eastAsia="Times New Roman" w:hAnsi="Consolas" w:cs="Times New Roman"/>
+          <w:color w:val="D4D4D4"/>
+          <w:sz w:val="21"/>
+          <w:szCs w:val="21"/>
+          <w:lang w:eastAsia="en-GB"/>
+        </w:rPr>
+        <w:t xml:space="preserve"> </w:t>
+      </w:r>
+      <w:r>
+        <w:rPr>
+          <w:rFonts w:ascii="Consolas" w:eastAsia="Times New Roman" w:hAnsi="Consolas" w:cs="Times New Roman"/>
+          <w:color w:val="9CDCFE"/>
+          <w:sz w:val="21"/>
+          <w:szCs w:val="21"/>
+          <w:lang w:eastAsia="en-GB"/>
+        </w:rPr>
+        <w:t>pipe</w:t>
+      </w:r>
+      <w:r>
+        <w:rPr>
+          <w:rFonts w:ascii="Consolas" w:eastAsia="Times New Roman" w:hAnsi="Consolas" w:cs="Times New Roman"/>
+          <w:color w:val="D4D4D4"/>
+          <w:sz w:val="21"/>
+          <w:szCs w:val="21"/>
+          <w:lang w:eastAsia="en-GB"/>
+        </w:rPr>
+        <w:t xml:space="preserve"> = </w:t>
+      </w:r>
+      <w:r>
+        <w:rPr>
+          <w:rFonts w:ascii="Consolas" w:eastAsia="Times New Roman" w:hAnsi="Consolas" w:cs="Times New Roman"/>
+          <w:color w:val="569CD6"/>
+          <w:sz w:val="21"/>
+          <w:szCs w:val="21"/>
+          <w:lang w:eastAsia="en-GB"/>
+        </w:rPr>
+        <w:t>new</w:t>
+      </w:r>
+      <w:r>
+        <w:rPr>
+          <w:rFonts w:ascii="Consolas" w:eastAsia="Times New Roman" w:hAnsi="Consolas" w:cs="Times New Roman"/>
+          <w:color w:val="D4D4D4"/>
+          <w:sz w:val="21"/>
+          <w:szCs w:val="21"/>
+          <w:lang w:eastAsia="en-GB"/>
+        </w:rPr>
+        <w:t xml:space="preserve"> </w:t>
+      </w:r>
+      <w:r>
+        <w:rPr>
+          <w:rFonts w:ascii="Consolas" w:eastAsia="Times New Roman" w:hAnsi="Consolas" w:cs="Times New Roman"/>
+          <w:color w:val="4EC9B0"/>
+          <w:sz w:val="21"/>
+          <w:szCs w:val="21"/>
+          <w:lang w:eastAsia="en-GB"/>
+        </w:rPr>
+        <w:t>StrengthPipe</w:t>
+      </w:r>
+      <w:r>
+        <w:rPr>
+          <w:rFonts w:ascii="Consolas" w:eastAsia="Times New Roman" w:hAnsi="Consolas" w:cs="Times New Roman"/>
+          <w:color w:val="D4D4D4"/>
+          <w:sz w:val="21"/>
+          <w:szCs w:val="21"/>
+          <w:lang w:eastAsia="en-GB"/>
+        </w:rPr>
+        <w:t>();</w:t>
+      </w:r>
+    </w:p>
+    <w:p>
+      <w:pPr>
+        <w:shd w:val="clear" w:color="auto" w:fill="1E1E1E"/>
+        <w:spacing w:after="0" w:line="285" w:lineRule="atLeast"/>
+        <w:ind w:left="720"/>
+        <w:rPr>
+          <w:rFonts w:ascii="Consolas" w:eastAsia="Times New Roman" w:hAnsi="Consolas" w:cs="Times New Roman"/>
+          <w:color w:val="D4D4D4"/>
+          <w:sz w:val="21"/>
+          <w:szCs w:val="21"/>
+          <w:lang w:eastAsia="en-GB"/>
+        </w:rPr>
+      </w:pPr>
+      <w:r>
+        <w:rPr>
+          <w:rFonts w:ascii="Consolas" w:eastAsia="Times New Roman" w:hAnsi="Consolas" w:cs="Times New Roman"/>
+          <w:color w:val="D4D4D4"/>
+          <w:sz w:val="21"/>
+          <w:szCs w:val="21"/>
+          <w:lang w:eastAsia="en-GB"/>
+        </w:rPr>
+        <w:t xml:space="preserve">      </w:t>
+      </w:r>
+      <w:r>
+        <w:rPr>
+          <w:rFonts w:ascii="Consolas" w:eastAsia="Times New Roman" w:hAnsi="Consolas" w:cs="Times New Roman"/>
+          <w:color w:val="6A9955"/>
+          <w:sz w:val="21"/>
+          <w:szCs w:val="21"/>
+          <w:lang w:eastAsia="en-GB"/>
+        </w:rPr>
+        <w:t>// Act</w:t>
+      </w:r>
+    </w:p>
+    <w:p>
+      <w:pPr>
+        <w:shd w:val="clear" w:color="auto" w:fill="1E1E1E"/>
+        <w:spacing w:after="0" w:line="285" w:lineRule="atLeast"/>
+        <w:ind w:left="720"/>
+        <w:rPr>
+          <w:rFonts w:ascii="Consolas" w:eastAsia="Times New Roman" w:hAnsi="Consolas" w:cs="Times New Roman"/>
+          <w:color w:val="D4D4D4"/>
+          <w:sz w:val="21"/>
+          <w:szCs w:val="21"/>
+          <w:lang w:eastAsia="en-GB"/>
+        </w:rPr>
+      </w:pPr>
+      <w:r>
+        <w:rPr>
+          <w:rFonts w:ascii="Consolas" w:eastAsia="Times New Roman" w:hAnsi="Consolas" w:cs="Times New Roman"/>
+          <w:color w:val="D4D4D4"/>
+          <w:sz w:val="21"/>
+          <w:szCs w:val="21"/>
+          <w:lang w:eastAsia="en-GB"/>
+        </w:rPr>
+        <w:t xml:space="preserve">      </w:t>
+      </w:r>
+      <w:r>
+        <w:rPr>
+          <w:rFonts w:ascii="Consolas" w:eastAsia="Times New Roman" w:hAnsi="Consolas" w:cs="Times New Roman"/>
+          <w:color w:val="569CD6"/>
+          <w:sz w:val="21"/>
+          <w:szCs w:val="21"/>
+          <w:lang w:eastAsia="en-GB"/>
+        </w:rPr>
+        <w:t>const</w:t>
+      </w:r>
+      <w:r>
+        <w:rPr>
+          <w:rFonts w:ascii="Consolas" w:eastAsia="Times New Roman" w:hAnsi="Consolas" w:cs="Times New Roman"/>
+          <w:color w:val="D4D4D4"/>
+          <w:sz w:val="21"/>
+          <w:szCs w:val="21"/>
+          <w:lang w:eastAsia="en-GB"/>
+        </w:rPr>
+        <w:t xml:space="preserve"> </w:t>
+      </w:r>
+      <w:r>
+        <w:rPr>
+          <w:rFonts w:ascii="Consolas" w:eastAsia="Times New Roman" w:hAnsi="Consolas" w:cs="Times New Roman"/>
+          <w:color w:val="9CDCFE"/>
+          <w:sz w:val="21"/>
+          <w:szCs w:val="21"/>
+          <w:lang w:eastAsia="en-GB"/>
+        </w:rPr>
+        <w:t>result</w:t>
+      </w:r>
+      <w:r>
+        <w:rPr>
+          <w:rFonts w:ascii="Consolas" w:eastAsia="Times New Roman" w:hAnsi="Consolas" w:cs="Times New Roman"/>
+          <w:color w:val="D4D4D4"/>
+          <w:sz w:val="21"/>
+          <w:szCs w:val="21"/>
+          <w:lang w:eastAsia="en-GB"/>
+        </w:rPr>
+        <w:t xml:space="preserve"> = </w:t>
+      </w:r>
+      <w:r>
+        <w:rPr>
+          <w:rFonts w:ascii="Consolas" w:eastAsia="Times New Roman" w:hAnsi="Consolas" w:cs="Times New Roman"/>
+          <w:color w:val="9CDCFE"/>
+          <w:sz w:val="21"/>
+          <w:szCs w:val="21"/>
+          <w:lang w:eastAsia="en-GB"/>
+        </w:rPr>
+        <w:t>pipe</w:t>
+      </w:r>
+      <w:r>
+        <w:rPr>
+          <w:rFonts w:ascii="Consolas" w:eastAsia="Times New Roman" w:hAnsi="Consolas" w:cs="Times New Roman"/>
+          <w:color w:val="D4D4D4"/>
+          <w:sz w:val="21"/>
+          <w:szCs w:val="21"/>
+          <w:lang w:eastAsia="en-GB"/>
+        </w:rPr>
+        <w:t>.</w:t>
+      </w:r>
+      <w:r>
+        <w:rPr>
+          <w:rFonts w:ascii="Consolas" w:eastAsia="Times New Roman" w:hAnsi="Consolas" w:cs="Times New Roman"/>
+          <w:color w:val="DCDCAA"/>
+          <w:sz w:val="21"/>
+          <w:szCs w:val="21"/>
+          <w:lang w:eastAsia="en-GB"/>
+        </w:rPr>
+        <w:t>transform</w:t>
+      </w:r>
+      <w:r>
+        <w:rPr>
+          <w:rFonts w:ascii="Consolas" w:eastAsia="Times New Roman" w:hAnsi="Consolas" w:cs="Times New Roman"/>
+          <w:color w:val="D4D4D4"/>
+          <w:sz w:val="21"/>
+          <w:szCs w:val="21"/>
+          <w:lang w:eastAsia="en-GB"/>
+        </w:rPr>
+        <w:t>(</w:t>
+      </w:r>
+      <w:r>
+        <w:rPr>
+          <w:rFonts w:ascii="Consolas" w:eastAsia="Times New Roman" w:hAnsi="Consolas" w:cs="Times New Roman"/>
+          <w:color w:val="9CDCFE"/>
+          <w:sz w:val="21"/>
+          <w:szCs w:val="21"/>
+          <w:lang w:eastAsia="en-GB"/>
+        </w:rPr>
+        <w:t>strength</w:t>
+      </w:r>
+      <w:r>
+        <w:rPr>
+          <w:rFonts w:ascii="Consolas" w:eastAsia="Times New Roman" w:hAnsi="Consolas" w:cs="Times New Roman"/>
+          <w:color w:val="D4D4D4"/>
+          <w:sz w:val="21"/>
+          <w:szCs w:val="21"/>
+          <w:lang w:eastAsia="en-GB"/>
+        </w:rPr>
+        <w:t>);</w:t>
+      </w:r>
+    </w:p>
+    <w:p>
+      <w:pPr>
+        <w:shd w:val="clear" w:color="auto" w:fill="1E1E1E"/>
+        <w:spacing w:after="0" w:line="285" w:lineRule="atLeast"/>
+        <w:ind w:left="720"/>
+        <w:rPr>
+          <w:rFonts w:ascii="Consolas" w:eastAsia="Times New Roman" w:hAnsi="Consolas" w:cs="Times New Roman"/>
+          <w:color w:val="D4D4D4"/>
+          <w:sz w:val="21"/>
+          <w:szCs w:val="21"/>
+          <w:lang w:eastAsia="en-GB"/>
+        </w:rPr>
+      </w:pPr>
+      <w:r>
+        <w:rPr>
+          <w:rFonts w:ascii="Consolas" w:eastAsia="Times New Roman" w:hAnsi="Consolas" w:cs="Times New Roman"/>
+          <w:color w:val="D4D4D4"/>
+          <w:sz w:val="21"/>
+          <w:szCs w:val="21"/>
+          <w:lang w:eastAsia="en-GB"/>
+        </w:rPr>
+        <w:t xml:space="preserve">      </w:t>
+      </w:r>
+      <w:r>
+        <w:rPr>
+          <w:rFonts w:ascii="Consolas" w:eastAsia="Times New Roman" w:hAnsi="Consolas" w:cs="Times New Roman"/>
+          <w:color w:val="6A9955"/>
+          <w:sz w:val="21"/>
+          <w:szCs w:val="21"/>
+          <w:lang w:eastAsia="en-GB"/>
+        </w:rPr>
+        <w:t>// Assert</w:t>
+      </w:r>
+    </w:p>
+    <w:p>
+      <w:pPr>
+        <w:shd w:val="clear" w:color="auto" w:fill="1E1E1E"/>
+        <w:spacing w:after="0" w:line="285" w:lineRule="atLeast"/>
+        <w:ind w:left="720"/>
+        <w:rPr>
+          <w:rFonts w:ascii="Consolas" w:eastAsia="Times New Roman" w:hAnsi="Consolas" w:cs="Times New Roman"/>
+          <w:color w:val="D4D4D4"/>
+          <w:sz w:val="21"/>
+          <w:szCs w:val="21"/>
+          <w:lang w:eastAsia="en-GB"/>
+        </w:rPr>
+      </w:pPr>
+      <w:r>
+        <w:rPr>
+          <w:rFonts w:ascii="Consolas" w:eastAsia="Times New Roman" w:hAnsi="Consolas" w:cs="Times New Roman"/>
+          <w:color w:val="D4D4D4"/>
+          <w:sz w:val="21"/>
+          <w:szCs w:val="21"/>
+          <w:lang w:eastAsia="en-GB"/>
+        </w:rPr>
+        <w:t xml:space="preserve">      </w:t>
+      </w:r>
+      <w:r>
+        <w:rPr>
+          <w:rFonts w:ascii="Consolas" w:eastAsia="Times New Roman" w:hAnsi="Consolas" w:cs="Times New Roman"/>
+          <w:color w:val="DCDCAA"/>
+          <w:sz w:val="21"/>
+          <w:szCs w:val="21"/>
+          <w:lang w:eastAsia="en-GB"/>
+        </w:rPr>
+        <w:t>expect</w:t>
+      </w:r>
+      <w:r>
+        <w:rPr>
+          <w:rFonts w:ascii="Consolas" w:eastAsia="Times New Roman" w:hAnsi="Consolas" w:cs="Times New Roman"/>
+          <w:color w:val="D4D4D4"/>
+          <w:sz w:val="21"/>
+          <w:szCs w:val="21"/>
+          <w:lang w:eastAsia="en-GB"/>
+        </w:rPr>
+        <w:t>(</w:t>
+      </w:r>
+      <w:r>
+        <w:rPr>
+          <w:rFonts w:ascii="Consolas" w:eastAsia="Times New Roman" w:hAnsi="Consolas" w:cs="Times New Roman"/>
+          <w:color w:val="9CDCFE"/>
+          <w:sz w:val="21"/>
+          <w:szCs w:val="21"/>
+          <w:lang w:eastAsia="en-GB"/>
+        </w:rPr>
+        <w:t>result</w:t>
+      </w:r>
+      <w:r>
+        <w:rPr>
+          <w:rFonts w:ascii="Consolas" w:eastAsia="Times New Roman" w:hAnsi="Consolas" w:cs="Times New Roman"/>
+          <w:color w:val="D4D4D4"/>
+          <w:sz w:val="21"/>
+          <w:szCs w:val="21"/>
+          <w:lang w:eastAsia="en-GB"/>
+        </w:rPr>
+        <w:t>).</w:t>
+      </w:r>
+      <w:r>
+        <w:rPr>
+          <w:rFonts w:ascii="Consolas" w:eastAsia="Times New Roman" w:hAnsi="Consolas" w:cs="Times New Roman"/>
+          <w:color w:val="DCDCAA"/>
+          <w:sz w:val="21"/>
+          <w:szCs w:val="21"/>
+          <w:lang w:eastAsia="en-GB"/>
+        </w:rPr>
+        <w:t>toEqual</w:t>
+      </w:r>
+      <w:r>
+        <w:rPr>
+          <w:rFonts w:ascii="Consolas" w:eastAsia="Times New Roman" w:hAnsi="Consolas" w:cs="Times New Roman"/>
+          <w:color w:val="D4D4D4"/>
+          <w:sz w:val="21"/>
+          <w:szCs w:val="21"/>
+          <w:lang w:eastAsia="en-GB"/>
+        </w:rPr>
+        <w:t>(</w:t>
+      </w:r>
+      <w:r>
+        <w:rPr>
+          <w:rFonts w:ascii="Consolas" w:eastAsia="Times New Roman" w:hAnsi="Consolas" w:cs="Times New Roman"/>
+          <w:color w:val="9CDCFE"/>
+          <w:sz w:val="21"/>
+          <w:szCs w:val="21"/>
+          <w:lang w:eastAsia="en-GB"/>
+        </w:rPr>
+        <w:t>expectedResult</w:t>
+      </w:r>
+      <w:r>
+        <w:rPr>
+          <w:rFonts w:ascii="Consolas" w:eastAsia="Times New Roman" w:hAnsi="Consolas" w:cs="Times New Roman"/>
+          <w:color w:val="D4D4D4"/>
+          <w:sz w:val="21"/>
+          <w:szCs w:val="21"/>
+          <w:lang w:eastAsia="en-GB"/>
+        </w:rPr>
+        <w:t>);</w:t>
+      </w:r>
+    </w:p>
+    <w:p>
+      <w:pPr>
+        <w:shd w:val="clear" w:color="auto" w:fill="1E1E1E"/>
+        <w:spacing w:after="0" w:line="285" w:lineRule="atLeast"/>
+        <w:ind w:left="720"/>
+        <w:rPr>
+          <w:rFonts w:ascii="Consolas" w:eastAsia="Times New Roman" w:hAnsi="Consolas" w:cs="Times New Roman"/>
+          <w:color w:val="D4D4D4"/>
+          <w:sz w:val="21"/>
+          <w:szCs w:val="21"/>
+          <w:lang w:eastAsia="en-GB"/>
+        </w:rPr>
+      </w:pPr>
+      <w:r>
+        <w:rPr>
+          <w:rFonts w:ascii="Consolas" w:eastAsia="Times New Roman" w:hAnsi="Consolas" w:cs="Times New Roman"/>
+          <w:color w:val="D4D4D4"/>
+          <w:sz w:val="21"/>
+          <w:szCs w:val="21"/>
+          <w:lang w:eastAsia="en-GB"/>
+        </w:rPr>
+        <w:t xml:space="preserve">    });</w:t>
+      </w:r>
+    </w:p>
+    <w:p/>
     <w:p>
       <w:pPr>
         <w:pStyle w:val="Heading4"/>
@@ -4089,19 +5224,7 @@
         <w:pStyle w:val="Heading3"/>
       </w:pPr>
       <w:r>
-        <w:t xml:space="preserve">Exercise </w:t>
-      </w:r>
-      <w:r>
-        <w:t>2</w:t>
-      </w:r>
-      <w:r>
-        <w:t xml:space="preserve">: Writing </w:t>
-      </w:r>
-      <w:r>
-        <w:t xml:space="preserve">Shallow Integration </w:t>
-      </w:r>
-      <w:r>
-        <w:t>Tests</w:t>
+        <w:t>Exercise 2: Writing Shallow Integration Tests</w:t>
       </w:r>
     </w:p>
     <w:p>
@@ -4449,23 +5572,7 @@
           <w:color w:val="000000"/>
           <w:lang w:eastAsia="en-GB"/>
         </w:rPr>
-        <w:t xml:space="preserve">Deep </w:t>
-      </w:r>
-      <w:r>
-        <w:rPr>
-          <w:rFonts w:ascii="Calibri" w:eastAsia="Times New Roman" w:hAnsi="Calibri" w:cs="Calibri"/>
-          <w:color w:val="000000"/>
-          <w:lang w:eastAsia="en-GB"/>
-        </w:rPr>
-        <w:t>integration tests</w:t>
-      </w:r>
-      <w:r>
-        <w:rPr>
-          <w:rFonts w:ascii="Calibri" w:eastAsia="Times New Roman" w:hAnsi="Calibri" w:cs="Calibri"/>
-          <w:color w:val="000000"/>
-          <w:lang w:eastAsia="en-GB"/>
-        </w:rPr>
-        <w:t xml:space="preserve"> verify that multiple components work together and usually limits their boundaries to injected services.</w:t>
+        <w:t>Deep integration tests verify that multiple components work together and usually limits their boundaries to injected services.</w:t>
       </w:r>
     </w:p>
     <w:p>
@@ -4479,13 +5586,7 @@
         <w:pStyle w:val="Heading4"/>
       </w:pPr>
       <w:r>
-        <w:t xml:space="preserve">Task </w:t>
-      </w:r>
-      <w:r>
-        <w:t>3</w:t>
-      </w:r>
-      <w:r>
-        <w:t xml:space="preserve">.1: </w:t>
+        <w:t xml:space="preserve">Task 3.1: </w:t>
       </w:r>
       <w:r>
         <w:t xml:space="preserve">Verifying that Hero children components are initialised correctly from the parent Heroes </w:t>
@@ -4500,16 +5601,7 @@
         <w:pStyle w:val="Heading4"/>
       </w:pPr>
       <w:r>
-        <w:t>Task 3.</w:t>
-      </w:r>
-      <w:r>
-        <w:t>2</w:t>
-      </w:r>
-      <w:r>
-        <w:t xml:space="preserve">: </w:t>
-      </w:r>
-      <w:r>
-        <w:t>Deep integration testing of Hero Service.</w:t>
+        <w:t>Task 3.2: Deep integration testing of Hero Service.</w:t>
       </w:r>
     </w:p>
     <w:p/>
@@ -5998,6 +7090,95 @@
     </w:lvl>
   </w:abstractNum>
   <w:abstractNum w:abstractNumId="15" w15:restartNumberingAfterBreak="0">
+    <w:nsid w:val="1F4E340E"/>
+    <w:multiLevelType w:val="hybridMultilevel"/>
+    <w:tmpl w:val="05200C88"/>
+    <w:lvl w:ilvl="0" w:tplc="6D0CF770">
+      <w:start w:val="1"/>
+      <w:numFmt w:val="decimal"/>
+      <w:lvlText w:val="%1."/>
+      <w:lvlJc w:val="left"/>
+      <w:pPr>
+        <w:ind w:left="720" w:hanging="360"/>
+      </w:pPr>
+      <w:rPr>
+        <w:rFonts w:hint="default"/>
+      </w:rPr>
+    </w:lvl>
+    <w:lvl w:ilvl="1" w:tplc="08090019" w:tentative="1">
+      <w:start w:val="1"/>
+      <w:numFmt w:val="lowerLetter"/>
+      <w:lvlText w:val="%2."/>
+      <w:lvlJc w:val="left"/>
+      <w:pPr>
+        <w:ind w:left="1440" w:hanging="360"/>
+      </w:pPr>
+    </w:lvl>
+    <w:lvl w:ilvl="2" w:tplc="0809001B" w:tentative="1">
+      <w:start w:val="1"/>
+      <w:numFmt w:val="lowerRoman"/>
+      <w:lvlText w:val="%3."/>
+      <w:lvlJc w:val="right"/>
+      <w:pPr>
+        <w:ind w:left="2160" w:hanging="180"/>
+      </w:pPr>
+    </w:lvl>
+    <w:lvl w:ilvl="3" w:tplc="0809000F" w:tentative="1">
+      <w:start w:val="1"/>
+      <w:numFmt w:val="decimal"/>
+      <w:lvlText w:val="%4."/>
+      <w:lvlJc w:val="left"/>
+      <w:pPr>
+        <w:ind w:left="2880" w:hanging="360"/>
+      </w:pPr>
+    </w:lvl>
+    <w:lvl w:ilvl="4" w:tplc="08090019" w:tentative="1">
+      <w:start w:val="1"/>
+      <w:numFmt w:val="lowerLetter"/>
+      <w:lvlText w:val="%5."/>
+      <w:lvlJc w:val="left"/>
+      <w:pPr>
+        <w:ind w:left="3600" w:hanging="360"/>
+      </w:pPr>
+    </w:lvl>
+    <w:lvl w:ilvl="5" w:tplc="0809001B" w:tentative="1">
+      <w:start w:val="1"/>
+      <w:numFmt w:val="lowerRoman"/>
+      <w:lvlText w:val="%6."/>
+      <w:lvlJc w:val="right"/>
+      <w:pPr>
+        <w:ind w:left="4320" w:hanging="180"/>
+      </w:pPr>
+    </w:lvl>
+    <w:lvl w:ilvl="6" w:tplc="0809000F" w:tentative="1">
+      <w:start w:val="1"/>
+      <w:numFmt w:val="decimal"/>
+      <w:lvlText w:val="%7."/>
+      <w:lvlJc w:val="left"/>
+      <w:pPr>
+        <w:ind w:left="5040" w:hanging="360"/>
+      </w:pPr>
+    </w:lvl>
+    <w:lvl w:ilvl="7" w:tplc="08090019" w:tentative="1">
+      <w:start w:val="1"/>
+      <w:numFmt w:val="lowerLetter"/>
+      <w:lvlText w:val="%8."/>
+      <w:lvlJc w:val="left"/>
+      <w:pPr>
+        <w:ind w:left="5760" w:hanging="360"/>
+      </w:pPr>
+    </w:lvl>
+    <w:lvl w:ilvl="8" w:tplc="0809001B" w:tentative="1">
+      <w:start w:val="1"/>
+      <w:numFmt w:val="lowerRoman"/>
+      <w:lvlText w:val="%9."/>
+      <w:lvlJc w:val="right"/>
+      <w:pPr>
+        <w:ind w:left="6480" w:hanging="180"/>
+      </w:pPr>
+    </w:lvl>
+  </w:abstractNum>
+  <w:abstractNum w:abstractNumId="16" w15:restartNumberingAfterBreak="0">
     <w:nsid w:val="1F997A4D"/>
     <w:multiLevelType w:val="hybridMultilevel"/>
     <w:tmpl w:val="78A61084"/>
@@ -6083,7 +7264,7 @@
       </w:pPr>
     </w:lvl>
   </w:abstractNum>
-  <w:abstractNum w:abstractNumId="16" w15:restartNumberingAfterBreak="0">
+  <w:abstractNum w:abstractNumId="17" w15:restartNumberingAfterBreak="0">
     <w:nsid w:val="20BC063C"/>
     <w:multiLevelType w:val="hybridMultilevel"/>
     <w:tmpl w:val="864EEE4A"/>
@@ -6172,7 +7353,7 @@
       </w:pPr>
     </w:lvl>
   </w:abstractNum>
-  <w:abstractNum w:abstractNumId="17" w15:restartNumberingAfterBreak="0">
+  <w:abstractNum w:abstractNumId="18" w15:restartNumberingAfterBreak="0">
     <w:nsid w:val="25C65A84"/>
     <w:multiLevelType w:val="hybridMultilevel"/>
     <w:tmpl w:val="6F3CB712"/>
@@ -6261,7 +7442,7 @@
       </w:pPr>
     </w:lvl>
   </w:abstractNum>
-  <w:abstractNum w:abstractNumId="18" w15:restartNumberingAfterBreak="0">
+  <w:abstractNum w:abstractNumId="19" w15:restartNumberingAfterBreak="0">
     <w:nsid w:val="25DB7A81"/>
     <w:multiLevelType w:val="hybridMultilevel"/>
     <w:tmpl w:val="DE782206"/>
@@ -6350,7 +7531,7 @@
       </w:pPr>
     </w:lvl>
   </w:abstractNum>
-  <w:abstractNum w:abstractNumId="19" w15:restartNumberingAfterBreak="0">
+  <w:abstractNum w:abstractNumId="20" w15:restartNumberingAfterBreak="0">
     <w:nsid w:val="274D7E57"/>
     <w:multiLevelType w:val="hybridMultilevel"/>
     <w:tmpl w:val="9B2A027E"/>
@@ -6439,10 +7620,10 @@
       </w:pPr>
     </w:lvl>
   </w:abstractNum>
-  <w:abstractNum w:abstractNumId="20" w15:restartNumberingAfterBreak="0">
+  <w:abstractNum w:abstractNumId="21" w15:restartNumberingAfterBreak="0">
     <w:nsid w:val="27AB1332"/>
     <w:multiLevelType w:val="hybridMultilevel"/>
-    <w:tmpl w:val="C32013D4"/>
+    <w:tmpl w:val="957AD1DE"/>
     <w:lvl w:ilvl="0" w:tplc="0809000F">
       <w:start w:val="1"/>
       <w:numFmt w:val="decimal"/>
@@ -6525,7 +7706,7 @@
       </w:pPr>
     </w:lvl>
   </w:abstractNum>
-  <w:abstractNum w:abstractNumId="21" w15:restartNumberingAfterBreak="0">
+  <w:abstractNum w:abstractNumId="22" w15:restartNumberingAfterBreak="0">
     <w:nsid w:val="2BE409C6"/>
     <w:multiLevelType w:val="hybridMultilevel"/>
     <w:tmpl w:val="AD728282"/>
@@ -6614,7 +7795,7 @@
       </w:pPr>
     </w:lvl>
   </w:abstractNum>
-  <w:abstractNum w:abstractNumId="22" w15:restartNumberingAfterBreak="0">
+  <w:abstractNum w:abstractNumId="23" w15:restartNumberingAfterBreak="0">
     <w:nsid w:val="2FC72D66"/>
     <w:multiLevelType w:val="hybridMultilevel"/>
     <w:tmpl w:val="D76AA482"/>
@@ -6703,7 +7884,7 @@
       </w:pPr>
     </w:lvl>
   </w:abstractNum>
-  <w:abstractNum w:abstractNumId="23" w15:restartNumberingAfterBreak="0">
+  <w:abstractNum w:abstractNumId="24" w15:restartNumberingAfterBreak="0">
     <w:nsid w:val="38931AD9"/>
     <w:multiLevelType w:val="hybridMultilevel"/>
     <w:tmpl w:val="431CF41A"/>
@@ -6792,7 +7973,7 @@
       </w:pPr>
     </w:lvl>
   </w:abstractNum>
-  <w:abstractNum w:abstractNumId="24" w15:restartNumberingAfterBreak="0">
+  <w:abstractNum w:abstractNumId="25" w15:restartNumberingAfterBreak="0">
     <w:nsid w:val="3C373E1D"/>
     <w:multiLevelType w:val="hybridMultilevel"/>
     <w:tmpl w:val="C12C266E"/>
@@ -6881,7 +8062,7 @@
       </w:pPr>
     </w:lvl>
   </w:abstractNum>
-  <w:abstractNum w:abstractNumId="25" w15:restartNumberingAfterBreak="0">
+  <w:abstractNum w:abstractNumId="26" w15:restartNumberingAfterBreak="0">
     <w:nsid w:val="3DD55FE2"/>
     <w:multiLevelType w:val="hybridMultilevel"/>
     <w:tmpl w:val="ABEE48BA"/>
@@ -6967,7 +8148,7 @@
       </w:pPr>
     </w:lvl>
   </w:abstractNum>
-  <w:abstractNum w:abstractNumId="26" w15:restartNumberingAfterBreak="0">
+  <w:abstractNum w:abstractNumId="27" w15:restartNumberingAfterBreak="0">
     <w:nsid w:val="45906820"/>
     <w:multiLevelType w:val="hybridMultilevel"/>
     <w:tmpl w:val="CA6C43FE"/>
@@ -7056,7 +8237,7 @@
       </w:pPr>
     </w:lvl>
   </w:abstractNum>
-  <w:abstractNum w:abstractNumId="27" w15:restartNumberingAfterBreak="0">
+  <w:abstractNum w:abstractNumId="28" w15:restartNumberingAfterBreak="0">
     <w:nsid w:val="45FB703C"/>
     <w:multiLevelType w:val="hybridMultilevel"/>
     <w:tmpl w:val="B48CD13A"/>
@@ -7145,7 +8326,7 @@
       </w:pPr>
     </w:lvl>
   </w:abstractNum>
-  <w:abstractNum w:abstractNumId="28" w15:restartNumberingAfterBreak="0">
+  <w:abstractNum w:abstractNumId="29" w15:restartNumberingAfterBreak="0">
     <w:nsid w:val="4AC80DBB"/>
     <w:multiLevelType w:val="hybridMultilevel"/>
     <w:tmpl w:val="EEF4B748"/>
@@ -7234,7 +8415,7 @@
       </w:pPr>
     </w:lvl>
   </w:abstractNum>
-  <w:abstractNum w:abstractNumId="29" w15:restartNumberingAfterBreak="0">
+  <w:abstractNum w:abstractNumId="30" w15:restartNumberingAfterBreak="0">
     <w:nsid w:val="4AF14231"/>
     <w:multiLevelType w:val="hybridMultilevel"/>
     <w:tmpl w:val="11E606D4"/>
@@ -7346,7 +8527,7 @@
       </w:rPr>
     </w:lvl>
   </w:abstractNum>
-  <w:abstractNum w:abstractNumId="30" w15:restartNumberingAfterBreak="0">
+  <w:abstractNum w:abstractNumId="31" w15:restartNumberingAfterBreak="0">
     <w:nsid w:val="4BB06EBF"/>
     <w:multiLevelType w:val="hybridMultilevel"/>
     <w:tmpl w:val="20DC1F48"/>
@@ -7435,7 +8616,7 @@
       </w:pPr>
     </w:lvl>
   </w:abstractNum>
-  <w:abstractNum w:abstractNumId="31" w15:restartNumberingAfterBreak="0">
+  <w:abstractNum w:abstractNumId="32" w15:restartNumberingAfterBreak="0">
     <w:nsid w:val="4F6D576B"/>
     <w:multiLevelType w:val="hybridMultilevel"/>
     <w:tmpl w:val="0A2C814E"/>
@@ -7524,7 +8705,7 @@
       </w:pPr>
     </w:lvl>
   </w:abstractNum>
-  <w:abstractNum w:abstractNumId="32" w15:restartNumberingAfterBreak="0">
+  <w:abstractNum w:abstractNumId="33" w15:restartNumberingAfterBreak="0">
     <w:nsid w:val="5235788D"/>
     <w:multiLevelType w:val="hybridMultilevel"/>
     <w:tmpl w:val="EEF4B748"/>
@@ -7613,7 +8794,7 @@
       </w:pPr>
     </w:lvl>
   </w:abstractNum>
-  <w:abstractNum w:abstractNumId="33" w15:restartNumberingAfterBreak="0">
+  <w:abstractNum w:abstractNumId="34" w15:restartNumberingAfterBreak="0">
     <w:nsid w:val="576C20DC"/>
     <w:multiLevelType w:val="hybridMultilevel"/>
     <w:tmpl w:val="82B8711A"/>
@@ -7702,7 +8883,7 @@
       </w:pPr>
     </w:lvl>
   </w:abstractNum>
-  <w:abstractNum w:abstractNumId="34" w15:restartNumberingAfterBreak="0">
+  <w:abstractNum w:abstractNumId="35" w15:restartNumberingAfterBreak="0">
     <w:nsid w:val="5B7D1249"/>
     <w:multiLevelType w:val="multilevel"/>
     <w:tmpl w:val="4F607272"/>
@@ -7851,7 +9032,7 @@
       </w:rPr>
     </w:lvl>
   </w:abstractNum>
-  <w:abstractNum w:abstractNumId="35" w15:restartNumberingAfterBreak="0">
+  <w:abstractNum w:abstractNumId="36" w15:restartNumberingAfterBreak="0">
     <w:nsid w:val="5DD61C4F"/>
     <w:multiLevelType w:val="hybridMultilevel"/>
     <w:tmpl w:val="00D43EFA"/>
@@ -7940,7 +9121,7 @@
       </w:pPr>
     </w:lvl>
   </w:abstractNum>
-  <w:abstractNum w:abstractNumId="36" w15:restartNumberingAfterBreak="0">
+  <w:abstractNum w:abstractNumId="37" w15:restartNumberingAfterBreak="0">
     <w:nsid w:val="5FFD3291"/>
     <w:multiLevelType w:val="hybridMultilevel"/>
     <w:tmpl w:val="68E0CDA4"/>
@@ -8029,7 +9210,7 @@
       </w:pPr>
     </w:lvl>
   </w:abstractNum>
-  <w:abstractNum w:abstractNumId="37" w15:restartNumberingAfterBreak="0">
+  <w:abstractNum w:abstractNumId="38" w15:restartNumberingAfterBreak="0">
     <w:nsid w:val="64BF3064"/>
     <w:multiLevelType w:val="hybridMultilevel"/>
     <w:tmpl w:val="555E60E4"/>
@@ -8141,7 +9322,7 @@
       </w:rPr>
     </w:lvl>
   </w:abstractNum>
-  <w:abstractNum w:abstractNumId="38" w15:restartNumberingAfterBreak="0">
+  <w:abstractNum w:abstractNumId="39" w15:restartNumberingAfterBreak="0">
     <w:nsid w:val="680D1AB3"/>
     <w:multiLevelType w:val="hybridMultilevel"/>
     <w:tmpl w:val="00D43EFA"/>
@@ -8230,7 +9411,7 @@
       </w:pPr>
     </w:lvl>
   </w:abstractNum>
-  <w:abstractNum w:abstractNumId="39" w15:restartNumberingAfterBreak="0">
+  <w:abstractNum w:abstractNumId="40" w15:restartNumberingAfterBreak="0">
     <w:nsid w:val="68901F7D"/>
     <w:multiLevelType w:val="hybridMultilevel"/>
     <w:tmpl w:val="856CE310"/>
@@ -8319,7 +9500,7 @@
       </w:pPr>
     </w:lvl>
   </w:abstractNum>
-  <w:abstractNum w:abstractNumId="40" w15:restartNumberingAfterBreak="0">
+  <w:abstractNum w:abstractNumId="41" w15:restartNumberingAfterBreak="0">
     <w:nsid w:val="6A4B7BBE"/>
     <w:multiLevelType w:val="hybridMultilevel"/>
     <w:tmpl w:val="E0C2055C"/>
@@ -8408,7 +9589,7 @@
       </w:pPr>
     </w:lvl>
   </w:abstractNum>
-  <w:abstractNum w:abstractNumId="41" w15:restartNumberingAfterBreak="0">
+  <w:abstractNum w:abstractNumId="42" w15:restartNumberingAfterBreak="0">
     <w:nsid w:val="6FFC5D86"/>
     <w:multiLevelType w:val="hybridMultilevel"/>
     <w:tmpl w:val="6CC8B920"/>
@@ -8497,7 +9678,7 @@
       </w:pPr>
     </w:lvl>
   </w:abstractNum>
-  <w:abstractNum w:abstractNumId="42" w15:restartNumberingAfterBreak="0">
+  <w:abstractNum w:abstractNumId="43" w15:restartNumberingAfterBreak="0">
     <w:nsid w:val="70925AB1"/>
     <w:multiLevelType w:val="hybridMultilevel"/>
     <w:tmpl w:val="57165514"/>
@@ -8609,7 +9790,7 @@
       </w:rPr>
     </w:lvl>
   </w:abstractNum>
-  <w:abstractNum w:abstractNumId="43" w15:restartNumberingAfterBreak="0">
+  <w:abstractNum w:abstractNumId="44" w15:restartNumberingAfterBreak="0">
     <w:nsid w:val="7285319B"/>
     <w:multiLevelType w:val="hybridMultilevel"/>
     <w:tmpl w:val="AAB2F436"/>
@@ -8695,7 +9876,7 @@
       </w:pPr>
     </w:lvl>
   </w:abstractNum>
-  <w:abstractNum w:abstractNumId="44" w15:restartNumberingAfterBreak="0">
+  <w:abstractNum w:abstractNumId="45" w15:restartNumberingAfterBreak="0">
     <w:nsid w:val="76707117"/>
     <w:multiLevelType w:val="hybridMultilevel"/>
     <w:tmpl w:val="B9DE1A92"/>
@@ -8784,7 +9965,7 @@
       </w:pPr>
     </w:lvl>
   </w:abstractNum>
-  <w:abstractNum w:abstractNumId="45" w15:restartNumberingAfterBreak="0">
+  <w:abstractNum w:abstractNumId="46" w15:restartNumberingAfterBreak="0">
     <w:nsid w:val="797A0E40"/>
     <w:multiLevelType w:val="hybridMultilevel"/>
     <w:tmpl w:val="23A829F0"/>
@@ -8873,7 +10054,7 @@
       </w:pPr>
     </w:lvl>
   </w:abstractNum>
-  <w:abstractNum w:abstractNumId="46" w15:restartNumberingAfterBreak="0">
+  <w:abstractNum w:abstractNumId="47" w15:restartNumberingAfterBreak="0">
     <w:nsid w:val="7CAE6116"/>
     <w:multiLevelType w:val="hybridMultilevel"/>
     <w:tmpl w:val="B024CCC2"/>
@@ -8960,19 +10141,19 @@
     </w:lvl>
   </w:abstractNum>
   <w:num w:numId="1">
-    <w:abstractNumId w:val="17"/>
+    <w:abstractNumId w:val="18"/>
   </w:num>
   <w:num w:numId="2">
-    <w:abstractNumId w:val="24"/>
+    <w:abstractNumId w:val="25"/>
   </w:num>
   <w:num w:numId="3">
-    <w:abstractNumId w:val="44"/>
+    <w:abstractNumId w:val="45"/>
   </w:num>
   <w:num w:numId="4">
-    <w:abstractNumId w:val="21"/>
+    <w:abstractNumId w:val="22"/>
   </w:num>
   <w:num w:numId="5">
-    <w:abstractNumId w:val="19"/>
+    <w:abstractNumId w:val="20"/>
   </w:num>
   <w:num w:numId="6">
     <w:abstractNumId w:val="4"/>
@@ -8981,25 +10162,25 @@
     <w:abstractNumId w:val="12"/>
   </w:num>
   <w:num w:numId="8">
+    <w:abstractNumId w:val="28"/>
+  </w:num>
+  <w:num w:numId="9">
     <w:abstractNumId w:val="27"/>
   </w:num>
-  <w:num w:numId="9">
-    <w:abstractNumId w:val="26"/>
-  </w:num>
   <w:num w:numId="10">
-    <w:abstractNumId w:val="35"/>
+    <w:abstractNumId w:val="36"/>
   </w:num>
   <w:num w:numId="11">
-    <w:abstractNumId w:val="38"/>
+    <w:abstractNumId w:val="39"/>
   </w:num>
   <w:num w:numId="12">
     <w:abstractNumId w:val="5"/>
   </w:num>
   <w:num w:numId="13">
-    <w:abstractNumId w:val="34"/>
+    <w:abstractNumId w:val="35"/>
   </w:num>
   <w:num w:numId="14">
-    <w:abstractNumId w:val="42"/>
+    <w:abstractNumId w:val="43"/>
   </w:num>
   <w:num w:numId="15">
     <w:abstractNumId w:val="2"/>
@@ -9008,19 +10189,19 @@
     <w:abstractNumId w:val="1"/>
   </w:num>
   <w:num w:numId="17">
-    <w:abstractNumId w:val="18"/>
+    <w:abstractNumId w:val="19"/>
   </w:num>
   <w:num w:numId="18">
     <w:abstractNumId w:val="6"/>
   </w:num>
   <w:num w:numId="19">
-    <w:abstractNumId w:val="22"/>
+    <w:abstractNumId w:val="23"/>
   </w:num>
   <w:num w:numId="20">
-    <w:abstractNumId w:val="46"/>
+    <w:abstractNumId w:val="47"/>
   </w:num>
   <w:num w:numId="21">
-    <w:abstractNumId w:val="30"/>
+    <w:abstractNumId w:val="31"/>
   </w:num>
   <w:num w:numId="22">
     <w:abstractNumId w:val="10"/>
@@ -9029,7 +10210,7 @@
     <w:abstractNumId w:val="8"/>
   </w:num>
   <w:num w:numId="24">
-    <w:abstractNumId w:val="15"/>
+    <w:abstractNumId w:val="16"/>
   </w:num>
   <w:num w:numId="25">
     <w:abstractNumId w:val="0"/>
@@ -9038,19 +10219,19 @@
     <w:abstractNumId w:val="9"/>
   </w:num>
   <w:num w:numId="27">
-    <w:abstractNumId w:val="16"/>
+    <w:abstractNumId w:val="17"/>
   </w:num>
   <w:num w:numId="28">
-    <w:abstractNumId w:val="33"/>
+    <w:abstractNumId w:val="34"/>
   </w:num>
   <w:num w:numId="29">
-    <w:abstractNumId w:val="41"/>
+    <w:abstractNumId w:val="42"/>
   </w:num>
   <w:num w:numId="30">
-    <w:abstractNumId w:val="25"/>
+    <w:abstractNumId w:val="26"/>
   </w:num>
   <w:num w:numId="31">
-    <w:abstractNumId w:val="31"/>
+    <w:abstractNumId w:val="32"/>
   </w:num>
   <w:num w:numId="32">
     <w:abstractNumId w:val="14"/>
@@ -9059,46 +10240,49 @@
     <w:abstractNumId w:val="3"/>
   </w:num>
   <w:num w:numId="34">
-    <w:abstractNumId w:val="43"/>
+    <w:abstractNumId w:val="44"/>
   </w:num>
   <w:num w:numId="35">
-    <w:abstractNumId w:val="45"/>
+    <w:abstractNumId w:val="46"/>
   </w:num>
   <w:num w:numId="36">
-    <w:abstractNumId w:val="40"/>
+    <w:abstractNumId w:val="41"/>
   </w:num>
   <w:num w:numId="37">
-    <w:abstractNumId w:val="23"/>
+    <w:abstractNumId w:val="24"/>
   </w:num>
   <w:num w:numId="38">
-    <w:abstractNumId w:val="32"/>
+    <w:abstractNumId w:val="33"/>
   </w:num>
   <w:num w:numId="39">
-    <w:abstractNumId w:val="28"/>
+    <w:abstractNumId w:val="29"/>
   </w:num>
   <w:num w:numId="40">
     <w:abstractNumId w:val="7"/>
   </w:num>
   <w:num w:numId="41">
-    <w:abstractNumId w:val="29"/>
+    <w:abstractNumId w:val="30"/>
   </w:num>
   <w:num w:numId="42">
-    <w:abstractNumId w:val="20"/>
+    <w:abstractNumId w:val="21"/>
   </w:num>
   <w:num w:numId="43">
     <w:abstractNumId w:val="11"/>
   </w:num>
   <w:num w:numId="44">
-    <w:abstractNumId w:val="36"/>
+    <w:abstractNumId w:val="37"/>
   </w:num>
   <w:num w:numId="45">
-    <w:abstractNumId w:val="37"/>
+    <w:abstractNumId w:val="38"/>
   </w:num>
   <w:num w:numId="46">
     <w:abstractNumId w:val="13"/>
   </w:num>
   <w:num w:numId="47">
-    <w:abstractNumId w:val="39"/>
+    <w:abstractNumId w:val="40"/>
+  </w:num>
+  <w:num w:numId="48">
+    <w:abstractNumId w:val="15"/>
   </w:num>
 </w:numbering>
 </file>
@@ -9226,6 +10410,7 @@
     <w:lsdException w:name="HTML Sample" w:semiHidden="1" w:unhideWhenUsed="1"/>
     <w:lsdException w:name="HTML Typewriter" w:semiHidden="1" w:unhideWhenUsed="1"/>
     <w:lsdException w:name="HTML Variable" w:semiHidden="1" w:unhideWhenUsed="1"/>
+    <w:lsdException w:name="Normal Table" w:semiHidden="1" w:unhideWhenUsed="1"/>
     <w:lsdException w:name="annotation subject" w:semiHidden="1" w:unhideWhenUsed="1"/>
     <w:lsdException w:name="No List" w:semiHidden="1" w:unhideWhenUsed="1"/>
     <w:lsdException w:name="Outline List 1" w:semiHidden="1" w:unhideWhenUsed="1"/>
@@ -9272,8 +10457,10 @@
     <w:lsdException w:name="Table Subtle 2" w:semiHidden="1" w:unhideWhenUsed="1"/>
     <w:lsdException w:name="Table Web 1" w:semiHidden="1" w:unhideWhenUsed="1"/>
     <w:lsdException w:name="Table Web 2" w:semiHidden="1" w:unhideWhenUsed="1"/>
+    <w:lsdException w:name="Table Web 3" w:semiHidden="1" w:unhideWhenUsed="1"/>
     <w:lsdException w:name="Balloon Text" w:semiHidden="1" w:unhideWhenUsed="1"/>
     <w:lsdException w:name="Table Grid" w:uiPriority="39"/>
+    <w:lsdException w:name="Table Theme" w:semiHidden="1" w:unhideWhenUsed="1"/>
     <w:lsdException w:name="Placeholder Text" w:semiHidden="1"/>
     <w:lsdException w:name="No Spacing" w:uiPriority="1" w:qFormat="1"/>
     <w:lsdException w:name="Light Shading" w:uiPriority="60"/>
@@ -9590,6 +10777,7 @@
   <w:style w:type="character" w:default="1" w:styleId="DefaultParagraphFont">
     <w:name w:val="Default Paragraph Font"/>
     <w:uiPriority w:val="1"/>
+    <w:semiHidden/>
     <w:unhideWhenUsed/>
   </w:style>
   <w:style w:type="table" w:default="1" w:styleId="TableNormal">
@@ -10269,16 +11457,6 @@
 </file>
 
 <file path=customXml/item1.xml><?xml version="1.0" encoding="utf-8"?>
-<p:properties xmlns:p="http://schemas.microsoft.com/office/2006/metadata/properties" xmlns:xsi="http://www.w3.org/2001/XMLSchema-instance" xmlns:pc="http://schemas.microsoft.com/office/infopath/2007/PartnerControls">
-  <documentManagement>
-    <_ip_UnifiedCompliancePolicyUIAction xmlns="http://schemas.microsoft.com/sharepoint/v3" xsi:nil="true"/>
-    <_ip_UnifiedCompliancePolicyProperties xmlns="http://schemas.microsoft.com/sharepoint/v3" xsi:nil="true"/>
-    <MediaServiceKeyPoints xmlns="34f92d76-972f-40f7-83ba-9ff99395c1e2" xsi:nil="true"/>
-  </documentManagement>
-</p:properties>
-</file>
-
-<file path=customXml/item2.xml><?xml version="1.0" encoding="utf-8"?>
 <ct:contentTypeSchema xmlns:ct="http://schemas.microsoft.com/office/2006/metadata/contentType" xmlns:ma="http://schemas.microsoft.com/office/2006/metadata/properties/metaAttributes" ct:_="" ma:_="" ma:contentTypeName="Document" ma:contentTypeID="0x01010043960AAC9CB38E4D8644DE30D1FEB539" ma:contentTypeVersion="16" ma:contentTypeDescription="Create a new document." ma:contentTypeScope="" ma:versionID="87e3c0fe82b39ba40f847e344cc8dfdc">
   <xsd:schema xmlns:xsd="http://www.w3.org/2001/XMLSchema" xmlns:xs="http://www.w3.org/2001/XMLSchema" xmlns:p="http://schemas.microsoft.com/office/2006/metadata/properties" xmlns:ns1="http://schemas.microsoft.com/sharepoint/v3" xmlns:ns3="3d66f52e-af98-460a-93ca-ddf37d61e5d6" xmlns:ns4="34f92d76-972f-40f7-83ba-9ff99395c1e2" targetNamespace="http://schemas.microsoft.com/office/2006/metadata/properties" ma:root="true" ma:fieldsID="56721d8fe24dbc10bbb5ec5a70ffe56f" ns1:_="" ns3:_="" ns4:_="">
     <xsd:import namespace="http://schemas.microsoft.com/sharepoint/v3"/>
@@ -10524,6 +11702,16 @@
 </ct:contentTypeSchema>
 </file>
 
+<file path=customXml/item2.xml><?xml version="1.0" encoding="utf-8"?>
+<p:properties xmlns:p="http://schemas.microsoft.com/office/2006/metadata/properties" xmlns:xsi="http://www.w3.org/2001/XMLSchema-instance" xmlns:pc="http://schemas.microsoft.com/office/infopath/2007/PartnerControls">
+  <documentManagement>
+    <_ip_UnifiedCompliancePolicyUIAction xmlns="http://schemas.microsoft.com/sharepoint/v3" xsi:nil="true"/>
+    <_ip_UnifiedCompliancePolicyProperties xmlns="http://schemas.microsoft.com/sharepoint/v3" xsi:nil="true"/>
+    <MediaServiceKeyPoints xmlns="34f92d76-972f-40f7-83ba-9ff99395c1e2" xsi:nil="true"/>
+  </documentManagement>
+</p:properties>
+</file>
+
 <file path=customXml/item3.xml><?xml version="1.0" encoding="utf-8"?>
 <?mso-contentType ?>
 <FormTemplates xmlns="http://schemas.microsoft.com/sharepoint/v3/contenttype/forms">
@@ -10534,17 +11722,6 @@
 </file>
 
 <file path=customXml/itemProps1.xml><?xml version="1.0" encoding="utf-8"?>
-<ds:datastoreItem xmlns:ds="http://schemas.openxmlformats.org/officeDocument/2006/customXml" ds:itemID="{9EFE1196-3F38-48DF-BFA1-9F3416A6F00F}">
-  <ds:schemaRefs>
-    <ds:schemaRef ds:uri="http://schemas.microsoft.com/office/2006/metadata/properties"/>
-    <ds:schemaRef ds:uri="http://schemas.microsoft.com/office/infopath/2007/PartnerControls"/>
-    <ds:schemaRef ds:uri="http://schemas.microsoft.com/sharepoint/v3"/>
-    <ds:schemaRef ds:uri="34f92d76-972f-40f7-83ba-9ff99395c1e2"/>
-  </ds:schemaRefs>
-</ds:datastoreItem>
-</file>
-
-<file path=customXml/itemProps2.xml><?xml version="1.0" encoding="utf-8"?>
 <ds:datastoreItem xmlns:ds="http://schemas.openxmlformats.org/officeDocument/2006/customXml" ds:itemID="{E4B0EE0C-4595-4418-A7A0-7F26C07F8229}">
   <ds:schemaRefs>
     <ds:schemaRef ds:uri="http://schemas.microsoft.com/office/2006/metadata/contentType"/>
@@ -10564,6 +11741,17 @@
 </ds:datastoreItem>
 </file>
 
+<file path=customXml/itemProps2.xml><?xml version="1.0" encoding="utf-8"?>
+<ds:datastoreItem xmlns:ds="http://schemas.openxmlformats.org/officeDocument/2006/customXml" ds:itemID="{9EFE1196-3F38-48DF-BFA1-9F3416A6F00F}">
+  <ds:schemaRefs>
+    <ds:schemaRef ds:uri="http://schemas.microsoft.com/office/2006/metadata/properties"/>
+    <ds:schemaRef ds:uri="http://schemas.microsoft.com/office/infopath/2007/PartnerControls"/>
+    <ds:schemaRef ds:uri="http://schemas.microsoft.com/sharepoint/v3"/>
+    <ds:schemaRef ds:uri="34f92d76-972f-40f7-83ba-9ff99395c1e2"/>
+  </ds:schemaRefs>
+</ds:datastoreItem>
+</file>
+
 <file path=customXml/itemProps3.xml><?xml version="1.0" encoding="utf-8"?>
 <ds:datastoreItem xmlns:ds="http://schemas.openxmlformats.org/officeDocument/2006/customXml" ds:itemID="{90945012-2D6E-4616-92AB-3A374C5B1DAA}">
   <ds:schemaRefs>

</xml_diff>